<commit_message>
replot posttime vs probability against time not index
</commit_message>
<xml_diff>
--- a/message_analysis.docx
+++ b/message_analysis.docx
@@ -5969,6 +5969,25 @@
       <w:pPr>
         <w:rPr>
           <w:rFonts w:ascii="Courier New" w:hAnsi="Courier New" w:cs="Courier New"/>
+          <w:b/>
+          <w:sz w:val="20"/>
+          <w:szCs w:val="20"/>
+        </w:rPr>
+      </w:pPr>
+      <w:r>
+        <w:rPr>
+          <w:rFonts w:ascii="Courier New" w:hAnsi="Courier New" w:cs="Courier New"/>
+          <w:b/>
+          <w:sz w:val="20"/>
+          <w:szCs w:val="20"/>
+        </w:rPr>
+        <w:t>Ignoring ‘outlier’ at 58 minutes</w:t>
+      </w:r>
+    </w:p>
+    <w:p>
+      <w:pPr>
+        <w:rPr>
+          <w:rFonts w:ascii="Courier New" w:hAnsi="Courier New" w:cs="Courier New"/>
           <w:sz w:val="20"/>
           <w:szCs w:val="20"/>
         </w:rPr>
@@ -5990,14 +6009,41 @@
         </w:rPr>
         <w:t>plot(</w:t>
       </w:r>
-      <w:proofErr w:type="gramEnd"/>
-      <w:r>
-        <w:rPr>
-          <w:rFonts w:ascii="Courier New" w:hAnsi="Courier New" w:cs="Courier New"/>
-          <w:sz w:val="20"/>
-          <w:szCs w:val="20"/>
-        </w:rPr>
-        <w:t>mview2/mtotal2)</w:t>
+      <w:proofErr w:type="spellStart"/>
+      <w:proofErr w:type="gramEnd"/>
+      <w:r>
+        <w:rPr>
+          <w:rFonts w:ascii="Courier New" w:hAnsi="Courier New" w:cs="Courier New"/>
+          <w:sz w:val="20"/>
+          <w:szCs w:val="20"/>
+        </w:rPr>
+        <w:t>as.integer</w:t>
+      </w:r>
+      <w:proofErr w:type="spellEnd"/>
+      <w:r>
+        <w:rPr>
+          <w:rFonts w:ascii="Courier New" w:hAnsi="Courier New" w:cs="Courier New"/>
+          <w:sz w:val="20"/>
+          <w:szCs w:val="20"/>
+        </w:rPr>
+        <w:t>(levels(qminutes2))[1:24],(mview2/mtotal2)[1:24])</w:t>
+      </w:r>
+    </w:p>
+    <w:p>
+      <w:pPr>
+        <w:rPr>
+          <w:rFonts w:ascii="Courier New" w:hAnsi="Courier New" w:cs="Courier New"/>
+          <w:sz w:val="20"/>
+          <w:szCs w:val="20"/>
+        </w:rPr>
+      </w:pPr>
+      <w:r>
+        <w:rPr>
+          <w:rFonts w:ascii="Courier New" w:hAnsi="Courier New" w:cs="Courier New"/>
+          <w:sz w:val="20"/>
+          <w:szCs w:val="20"/>
+        </w:rPr>
+        <w:t>&gt;</w:t>
       </w:r>
     </w:p>
     <w:p>
@@ -6019,7 +6065,7 @@
           <wp:inline distT="0" distB="0" distL="0" distR="0">
             <wp:extent cx="5581015" cy="5572760"/>
             <wp:effectExtent l="0" t="0" r="0" b="0"/>
-            <wp:docPr id="4" name="Picture 4"/>
+            <wp:docPr id="8" name="Picture 2"/>
             <wp:cNvGraphicFramePr>
               <a:graphicFrameLocks xmlns:a="http://schemas.openxmlformats.org/drawingml/2006/main" noChangeAspect="1"/>
             </wp:cNvGraphicFramePr>
@@ -6027,7 +6073,7 @@
               <a:graphicData uri="http://schemas.openxmlformats.org/drawingml/2006/picture">
                 <pic:pic xmlns:pic="http://schemas.openxmlformats.org/drawingml/2006/picture">
                   <pic:nvPicPr>
-                    <pic:cNvPr id="0" name="Picture 4"/>
+                    <pic:cNvPr id="0" name="Picture 2"/>
                     <pic:cNvPicPr>
                       <a:picLocks noChangeAspect="1" noChangeArrowheads="1"/>
                     </pic:cNvPicPr>
@@ -6078,7 +6124,27 @@
           <w:sz w:val="20"/>
           <w:szCs w:val="20"/>
         </w:rPr>
-        <w:t>Strong effect of time (quarter-minutes) that message is available to view on probability of viewing it.</w:t>
+        <w:t xml:space="preserve">Strong effect of time (quarter-minutes) that message is available to view on </w:t>
+      </w:r>
+      <w:proofErr w:type="gramStart"/>
+      <w:r>
+        <w:rPr>
+          <w:rFonts w:ascii="Courier New" w:hAnsi="Courier New" w:cs="Courier New"/>
+          <w:b/>
+          <w:sz w:val="20"/>
+          <w:szCs w:val="20"/>
+        </w:rPr>
+        <w:t>probability</w:t>
+      </w:r>
+      <w:proofErr w:type="gramEnd"/>
+      <w:r>
+        <w:rPr>
+          <w:rFonts w:ascii="Courier New" w:hAnsi="Courier New" w:cs="Courier New"/>
+          <w:b/>
+          <w:sz w:val="20"/>
+          <w:szCs w:val="20"/>
+        </w:rPr>
+        <w:t xml:space="preserve"> of viewing it.</w:t>
       </w:r>
     </w:p>
     <w:p>
@@ -6547,6 +6613,7 @@
           <w:sz w:val="20"/>
           <w:szCs w:val="20"/>
         </w:rPr>
+        <w:lastRenderedPageBreak/>
         <w:t>Residual standard error: 0.181 on 22 degrees of freedom</w:t>
       </w:r>
     </w:p>
@@ -6599,7 +6666,6 @@
           <w:sz w:val="20"/>
           <w:szCs w:val="20"/>
         </w:rPr>
-        <w:lastRenderedPageBreak/>
         <w:t xml:space="preserve">Multiple R-squared: 0.5569,     Adjusted R-squared: 0.5368 </w:t>
       </w:r>
     </w:p>
@@ -7270,6 +7336,7 @@
           <w:sz w:val="20"/>
           <w:szCs w:val="20"/>
         </w:rPr>
+        <w:lastRenderedPageBreak/>
         <w:t>pnum</w:t>
       </w:r>
       <w:proofErr w:type="spellEnd"/>
@@ -7370,7 +7437,6 @@
           <w:sz w:val="20"/>
           <w:szCs w:val="20"/>
         </w:rPr>
-        <w:lastRenderedPageBreak/>
         <w:t xml:space="preserve">  </w:t>
       </w:r>
       <w:proofErr w:type="gramStart"/>

</xml_diff>